<commit_message>
WC Discrete analysis of July 14, 2023 database export. Part 2
</commit_message>
<xml_diff>
--- a/WQ_Discrete/output/Total_Suspended_Solids_TSS/WC_Discrete_TSS_All_Bottom_Report.docx
+++ b/WQ_Discrete/output/Total_Suspended_Solids_TSS/WC_Discrete_TSS_All_Bottom_Report.docx
@@ -93,7 +93,7 @@
         <w:t xml:space="preserve"> </w:t>
       </w:r>
       <w:r>
-        <w:t xml:space="preserve">16</w:t>
+        <w:t xml:space="preserve">17</w:t>
       </w:r>
       <w:r>
         <w:t xml:space="preserve"> </w:t>
@@ -691,7 +691,7 @@
           <w:bCs/>
           <w:b/>
         </w:rPr>
-        <w:t xml:space="preserve">Combined_WQ_WC_NUT_Total_Suspended_Solids_TSS-2023-Jun-01.txt</w:t>
+        <w:t xml:space="preserve">Combined_WQ_WC_NUT_Total_Suspended_Solids_TSS-2023-Jul-14.txt</w:t>
       </w:r>
     </w:p>
     <w:p>
@@ -1268,7 +1268,7 @@
         <w:rPr>
           <w:rStyle w:val="VerbatimChar"/>
         </w:rPr>
-        <w:t xml:space="preserve">## Combined_WQ_WC_NUT_Total_Suspended_Solids_TSS-2023-Jun-01.txt</w:t>
+        <w:t xml:space="preserve">## Combined_WQ_WC_NUT_Total_Suspended_Solids_TSS-2023-Jul-14.txt</w:t>
       </w:r>
     </w:p>
     <w:bookmarkEnd w:id="26"/>
@@ -10660,7 +10660,7 @@
         <w:rPr>
           <w:rStyle w:val="VerbatimChar"/>
         </w:rPr>
-        <w:t xml:space="preserve">## Number of Measurements: 7160, Number Passed Filter: 6925</w:t>
+        <w:t xml:space="preserve">## Number of Measurements: 7210, Number Passed Filter: 6983</w:t>
       </w:r>
       <w:r>
         <w:br/>
@@ -10669,7 +10669,7 @@
         <w:rPr>
           <w:rStyle w:val="VerbatimChar"/>
         </w:rPr>
-        <w:t xml:space="preserve">## I Codes: 1009 (14.092179%)</w:t>
+        <w:t xml:space="preserve">## I Codes: 1117 (15.492372%)</w:t>
       </w:r>
       <w:r>
         <w:br/>
@@ -10678,7 +10678,7 @@
         <w:rPr>
           <w:rStyle w:val="VerbatimChar"/>
         </w:rPr>
-        <w:t xml:space="preserve">## Q Codes: 69 (0.963687%)</w:t>
+        <w:t xml:space="preserve">## Q Codes: 78 (1.081831%)</w:t>
       </w:r>
       <w:r>
         <w:br/>
@@ -10687,7 +10687,7 @@
         <w:rPr>
           <w:rStyle w:val="VerbatimChar"/>
         </w:rPr>
-        <w:t xml:space="preserve">## U Codes: 203 (2.835196%)</w:t>
+        <w:t xml:space="preserve">## U Codes: 258 (3.578363%)</w:t>
       </w:r>
     </w:p>
     <w:p>
@@ -31472,7 +31472,7 @@
       </w:r>
     </w:p>
     <w:bookmarkEnd w:id="40"/>
-    <w:bookmarkStart w:id="52" w:name="appendix-iii-managed-area-trendlines"/>
+    <w:bookmarkStart w:id="43" w:name="appendix-iii-managed-area-trendlines"/>
     <w:p>
       <w:pPr>
         <w:pStyle w:val="Heading1"/>
@@ -34042,431 +34042,8 @@
         </w:drawing>
       </w:r>
     </w:p>
-    <w:p>
-      <w:pPr>
-        <w:pStyle w:val="BodyText"/>
-      </w:pPr>
-      <w:r>
-        <w:drawing>
-          <wp:inline>
-            <wp:extent cx="5334000" cy="4800600"/>
-            <wp:effectExtent b="0" l="0" r="0" t="0"/>
-            <wp:docPr descr="" title="" id="1" name="Picture"/>
-            <a:graphic>
-              <a:graphicData uri="http://schemas.openxmlformats.org/drawingml/2006/picture">
-                <pic:pic>
-                  <pic:nvPicPr>
-                    <pic:cNvPr descr="C:\Users\jepanzik\Box\R%20Projects\SEACAR_Trend_Analyses\WQ_Discrete\output\Total_Suspended_Solids_TSS\WC_Discrete_TSS_All_Bottom_Report_files/figure-latex/Trendlines_ManagedArea-3.png" id="0" name="Picture"/>
-                    <pic:cNvPicPr>
-                      <a:picLocks noChangeArrowheads="1" noChangeAspect="1"/>
-                    </pic:cNvPicPr>
-                  </pic:nvPicPr>
-                  <pic:blipFill>
-                    <a:blip r:embed="rId43"/>
-                    <a:stretch>
-                      <a:fillRect/>
-                    </a:stretch>
-                  </pic:blipFill>
-                  <pic:spPr bwMode="auto">
-                    <a:xfrm>
-                      <a:off x="0" y="0"/>
-                      <a:ext cx="5334000" cy="4800600"/>
-                    </a:xfrm>
-                    <a:prstGeom prst="rect">
-                      <a:avLst/>
-                    </a:prstGeom>
-                    <a:noFill/>
-                    <a:ln w="9525">
-                      <a:noFill/>
-                      <a:headEnd/>
-                      <a:tailEnd/>
-                    </a:ln>
-                  </pic:spPr>
-                </pic:pic>
-              </a:graphicData>
-            </a:graphic>
-          </wp:inline>
-        </w:drawing>
-      </w:r>
-    </w:p>
-    <w:p>
-      <w:pPr>
-        <w:pStyle w:val="BodyText"/>
-      </w:pPr>
-      <w:r>
-        <w:drawing>
-          <wp:inline>
-            <wp:extent cx="5334000" cy="4800600"/>
-            <wp:effectExtent b="0" l="0" r="0" t="0"/>
-            <wp:docPr descr="" title="" id="1" name="Picture"/>
-            <a:graphic>
-              <a:graphicData uri="http://schemas.openxmlformats.org/drawingml/2006/picture">
-                <pic:pic>
-                  <pic:nvPicPr>
-                    <pic:cNvPr descr="C:\Users\jepanzik\Box\R%20Projects\SEACAR_Trend_Analyses\WQ_Discrete\output\Total_Suspended_Solids_TSS\WC_Discrete_TSS_All_Bottom_Report_files/figure-latex/Trendlines_ManagedArea-4.png" id="0" name="Picture"/>
-                    <pic:cNvPicPr>
-                      <a:picLocks noChangeArrowheads="1" noChangeAspect="1"/>
-                    </pic:cNvPicPr>
-                  </pic:nvPicPr>
-                  <pic:blipFill>
-                    <a:blip r:embed="rId44"/>
-                    <a:stretch>
-                      <a:fillRect/>
-                    </a:stretch>
-                  </pic:blipFill>
-                  <pic:spPr bwMode="auto">
-                    <a:xfrm>
-                      <a:off x="0" y="0"/>
-                      <a:ext cx="5334000" cy="4800600"/>
-                    </a:xfrm>
-                    <a:prstGeom prst="rect">
-                      <a:avLst/>
-                    </a:prstGeom>
-                    <a:noFill/>
-                    <a:ln w="9525">
-                      <a:noFill/>
-                      <a:headEnd/>
-                      <a:tailEnd/>
-                    </a:ln>
-                  </pic:spPr>
-                </pic:pic>
-              </a:graphicData>
-            </a:graphic>
-          </wp:inline>
-        </w:drawing>
-      </w:r>
-    </w:p>
-    <w:p>
-      <w:pPr>
-        <w:pStyle w:val="BodyText"/>
-      </w:pPr>
-      <w:r>
-        <w:drawing>
-          <wp:inline>
-            <wp:extent cx="5334000" cy="4800600"/>
-            <wp:effectExtent b="0" l="0" r="0" t="0"/>
-            <wp:docPr descr="" title="" id="1" name="Picture"/>
-            <a:graphic>
-              <a:graphicData uri="http://schemas.openxmlformats.org/drawingml/2006/picture">
-                <pic:pic>
-                  <pic:nvPicPr>
-                    <pic:cNvPr descr="C:\Users\jepanzik\Box\R%20Projects\SEACAR_Trend_Analyses\WQ_Discrete\output\Total_Suspended_Solids_TSS\WC_Discrete_TSS_All_Bottom_Report_files/figure-latex/Trendlines_ManagedArea-5.png" id="0" name="Picture"/>
-                    <pic:cNvPicPr>
-                      <a:picLocks noChangeArrowheads="1" noChangeAspect="1"/>
-                    </pic:cNvPicPr>
-                  </pic:nvPicPr>
-                  <pic:blipFill>
-                    <a:blip r:embed="rId45"/>
-                    <a:stretch>
-                      <a:fillRect/>
-                    </a:stretch>
-                  </pic:blipFill>
-                  <pic:spPr bwMode="auto">
-                    <a:xfrm>
-                      <a:off x="0" y="0"/>
-                      <a:ext cx="5334000" cy="4800600"/>
-                    </a:xfrm>
-                    <a:prstGeom prst="rect">
-                      <a:avLst/>
-                    </a:prstGeom>
-                    <a:noFill/>
-                    <a:ln w="9525">
-                      <a:noFill/>
-                      <a:headEnd/>
-                      <a:tailEnd/>
-                    </a:ln>
-                  </pic:spPr>
-                </pic:pic>
-              </a:graphicData>
-            </a:graphic>
-          </wp:inline>
-        </w:drawing>
-      </w:r>
-    </w:p>
-    <w:p>
-      <w:pPr>
-        <w:pStyle w:val="BodyText"/>
-      </w:pPr>
-      <w:r>
-        <w:drawing>
-          <wp:inline>
-            <wp:extent cx="5334000" cy="4800600"/>
-            <wp:effectExtent b="0" l="0" r="0" t="0"/>
-            <wp:docPr descr="" title="" id="1" name="Picture"/>
-            <a:graphic>
-              <a:graphicData uri="http://schemas.openxmlformats.org/drawingml/2006/picture">
-                <pic:pic>
-                  <pic:nvPicPr>
-                    <pic:cNvPr descr="C:\Users\jepanzik\Box\R%20Projects\SEACAR_Trend_Analyses\WQ_Discrete\output\Total_Suspended_Solids_TSS\WC_Discrete_TSS_All_Bottom_Report_files/figure-latex/Trendlines_ManagedArea-6.png" id="0" name="Picture"/>
-                    <pic:cNvPicPr>
-                      <a:picLocks noChangeArrowheads="1" noChangeAspect="1"/>
-                    </pic:cNvPicPr>
-                  </pic:nvPicPr>
-                  <pic:blipFill>
-                    <a:blip r:embed="rId46"/>
-                    <a:stretch>
-                      <a:fillRect/>
-                    </a:stretch>
-                  </pic:blipFill>
-                  <pic:spPr bwMode="auto">
-                    <a:xfrm>
-                      <a:off x="0" y="0"/>
-                      <a:ext cx="5334000" cy="4800600"/>
-                    </a:xfrm>
-                    <a:prstGeom prst="rect">
-                      <a:avLst/>
-                    </a:prstGeom>
-                    <a:noFill/>
-                    <a:ln w="9525">
-                      <a:noFill/>
-                      <a:headEnd/>
-                      <a:tailEnd/>
-                    </a:ln>
-                  </pic:spPr>
-                </pic:pic>
-              </a:graphicData>
-            </a:graphic>
-          </wp:inline>
-        </w:drawing>
-      </w:r>
-    </w:p>
-    <w:p>
-      <w:pPr>
-        <w:pStyle w:val="BodyText"/>
-      </w:pPr>
-      <w:r>
-        <w:drawing>
-          <wp:inline>
-            <wp:extent cx="5334000" cy="4800600"/>
-            <wp:effectExtent b="0" l="0" r="0" t="0"/>
-            <wp:docPr descr="" title="" id="1" name="Picture"/>
-            <a:graphic>
-              <a:graphicData uri="http://schemas.openxmlformats.org/drawingml/2006/picture">
-                <pic:pic>
-                  <pic:nvPicPr>
-                    <pic:cNvPr descr="C:\Users\jepanzik\Box\R%20Projects\SEACAR_Trend_Analyses\WQ_Discrete\output\Total_Suspended_Solids_TSS\WC_Discrete_TSS_All_Bottom_Report_files/figure-latex/Trendlines_ManagedArea-7.png" id="0" name="Picture"/>
-                    <pic:cNvPicPr>
-                      <a:picLocks noChangeArrowheads="1" noChangeAspect="1"/>
-                    </pic:cNvPicPr>
-                  </pic:nvPicPr>
-                  <pic:blipFill>
-                    <a:blip r:embed="rId47"/>
-                    <a:stretch>
-                      <a:fillRect/>
-                    </a:stretch>
-                  </pic:blipFill>
-                  <pic:spPr bwMode="auto">
-                    <a:xfrm>
-                      <a:off x="0" y="0"/>
-                      <a:ext cx="5334000" cy="4800600"/>
-                    </a:xfrm>
-                    <a:prstGeom prst="rect">
-                      <a:avLst/>
-                    </a:prstGeom>
-                    <a:noFill/>
-                    <a:ln w="9525">
-                      <a:noFill/>
-                      <a:headEnd/>
-                      <a:tailEnd/>
-                    </a:ln>
-                  </pic:spPr>
-                </pic:pic>
-              </a:graphicData>
-            </a:graphic>
-          </wp:inline>
-        </w:drawing>
-      </w:r>
-    </w:p>
-    <w:p>
-      <w:pPr>
-        <w:pStyle w:val="BodyText"/>
-      </w:pPr>
-      <w:r>
-        <w:drawing>
-          <wp:inline>
-            <wp:extent cx="5334000" cy="4800600"/>
-            <wp:effectExtent b="0" l="0" r="0" t="0"/>
-            <wp:docPr descr="" title="" id="1" name="Picture"/>
-            <a:graphic>
-              <a:graphicData uri="http://schemas.openxmlformats.org/drawingml/2006/picture">
-                <pic:pic>
-                  <pic:nvPicPr>
-                    <pic:cNvPr descr="C:\Users\jepanzik\Box\R%20Projects\SEACAR_Trend_Analyses\WQ_Discrete\output\Total_Suspended_Solids_TSS\WC_Discrete_TSS_All_Bottom_Report_files/figure-latex/Trendlines_ManagedArea-8.png" id="0" name="Picture"/>
-                    <pic:cNvPicPr>
-                      <a:picLocks noChangeArrowheads="1" noChangeAspect="1"/>
-                    </pic:cNvPicPr>
-                  </pic:nvPicPr>
-                  <pic:blipFill>
-                    <a:blip r:embed="rId48"/>
-                    <a:stretch>
-                      <a:fillRect/>
-                    </a:stretch>
-                  </pic:blipFill>
-                  <pic:spPr bwMode="auto">
-                    <a:xfrm>
-                      <a:off x="0" y="0"/>
-                      <a:ext cx="5334000" cy="4800600"/>
-                    </a:xfrm>
-                    <a:prstGeom prst="rect">
-                      <a:avLst/>
-                    </a:prstGeom>
-                    <a:noFill/>
-                    <a:ln w="9525">
-                      <a:noFill/>
-                      <a:headEnd/>
-                      <a:tailEnd/>
-                    </a:ln>
-                  </pic:spPr>
-                </pic:pic>
-              </a:graphicData>
-            </a:graphic>
-          </wp:inline>
-        </w:drawing>
-      </w:r>
-    </w:p>
-    <w:p>
-      <w:pPr>
-        <w:pStyle w:val="BodyText"/>
-      </w:pPr>
-      <w:r>
-        <w:drawing>
-          <wp:inline>
-            <wp:extent cx="5334000" cy="4800600"/>
-            <wp:effectExtent b="0" l="0" r="0" t="0"/>
-            <wp:docPr descr="" title="" id="1" name="Picture"/>
-            <a:graphic>
-              <a:graphicData uri="http://schemas.openxmlformats.org/drawingml/2006/picture">
-                <pic:pic>
-                  <pic:nvPicPr>
-                    <pic:cNvPr descr="C:\Users\jepanzik\Box\R%20Projects\SEACAR_Trend_Analyses\WQ_Discrete\output\Total_Suspended_Solids_TSS\WC_Discrete_TSS_All_Bottom_Report_files/figure-latex/Trendlines_ManagedArea-9.png" id="0" name="Picture"/>
-                    <pic:cNvPicPr>
-                      <a:picLocks noChangeArrowheads="1" noChangeAspect="1"/>
-                    </pic:cNvPicPr>
-                  </pic:nvPicPr>
-                  <pic:blipFill>
-                    <a:blip r:embed="rId49"/>
-                    <a:stretch>
-                      <a:fillRect/>
-                    </a:stretch>
-                  </pic:blipFill>
-                  <pic:spPr bwMode="auto">
-                    <a:xfrm>
-                      <a:off x="0" y="0"/>
-                      <a:ext cx="5334000" cy="4800600"/>
-                    </a:xfrm>
-                    <a:prstGeom prst="rect">
-                      <a:avLst/>
-                    </a:prstGeom>
-                    <a:noFill/>
-                    <a:ln w="9525">
-                      <a:noFill/>
-                      <a:headEnd/>
-                      <a:tailEnd/>
-                    </a:ln>
-                  </pic:spPr>
-                </pic:pic>
-              </a:graphicData>
-            </a:graphic>
-          </wp:inline>
-        </w:drawing>
-      </w:r>
-    </w:p>
-    <w:p>
-      <w:pPr>
-        <w:pStyle w:val="BodyText"/>
-      </w:pPr>
-      <w:r>
-        <w:drawing>
-          <wp:inline>
-            <wp:extent cx="5334000" cy="4800600"/>
-            <wp:effectExtent b="0" l="0" r="0" t="0"/>
-            <wp:docPr descr="" title="" id="1" name="Picture"/>
-            <a:graphic>
-              <a:graphicData uri="http://schemas.openxmlformats.org/drawingml/2006/picture">
-                <pic:pic>
-                  <pic:nvPicPr>
-                    <pic:cNvPr descr="C:\Users\jepanzik\Box\R%20Projects\SEACAR_Trend_Analyses\WQ_Discrete\output\Total_Suspended_Solids_TSS\WC_Discrete_TSS_All_Bottom_Report_files/figure-latex/Trendlines_ManagedArea-10.png" id="0" name="Picture"/>
-                    <pic:cNvPicPr>
-                      <a:picLocks noChangeArrowheads="1" noChangeAspect="1"/>
-                    </pic:cNvPicPr>
-                  </pic:nvPicPr>
-                  <pic:blipFill>
-                    <a:blip r:embed="rId50"/>
-                    <a:stretch>
-                      <a:fillRect/>
-                    </a:stretch>
-                  </pic:blipFill>
-                  <pic:spPr bwMode="auto">
-                    <a:xfrm>
-                      <a:off x="0" y="0"/>
-                      <a:ext cx="5334000" cy="4800600"/>
-                    </a:xfrm>
-                    <a:prstGeom prst="rect">
-                      <a:avLst/>
-                    </a:prstGeom>
-                    <a:noFill/>
-                    <a:ln w="9525">
-                      <a:noFill/>
-                      <a:headEnd/>
-                      <a:tailEnd/>
-                    </a:ln>
-                  </pic:spPr>
-                </pic:pic>
-              </a:graphicData>
-            </a:graphic>
-          </wp:inline>
-        </w:drawing>
-      </w:r>
-    </w:p>
-    <w:p>
-      <w:pPr>
-        <w:pStyle w:val="BodyText"/>
-      </w:pPr>
-      <w:r>
-        <w:drawing>
-          <wp:inline>
-            <wp:extent cx="5334000" cy="4800600"/>
-            <wp:effectExtent b="0" l="0" r="0" t="0"/>
-            <wp:docPr descr="" title="" id="1" name="Picture"/>
-            <a:graphic>
-              <a:graphicData uri="http://schemas.openxmlformats.org/drawingml/2006/picture">
-                <pic:pic>
-                  <pic:nvPicPr>
-                    <pic:cNvPr descr="C:\Users\jepanzik\Box\R%20Projects\SEACAR_Trend_Analyses\WQ_Discrete\output\Total_Suspended_Solids_TSS\WC_Discrete_TSS_All_Bottom_Report_files/figure-latex/Trendlines_ManagedArea-11.png" id="0" name="Picture"/>
-                    <pic:cNvPicPr>
-                      <a:picLocks noChangeArrowheads="1" noChangeAspect="1"/>
-                    </pic:cNvPicPr>
-                  </pic:nvPicPr>
-                  <pic:blipFill>
-                    <a:blip r:embed="rId51"/>
-                    <a:stretch>
-                      <a:fillRect/>
-                    </a:stretch>
-                  </pic:blipFill>
-                  <pic:spPr bwMode="auto">
-                    <a:xfrm>
-                      <a:off x="0" y="0"/>
-                      <a:ext cx="5334000" cy="4800600"/>
-                    </a:xfrm>
-                    <a:prstGeom prst="rect">
-                      <a:avLst/>
-                    </a:prstGeom>
-                    <a:noFill/>
-                    <a:ln w="9525">
-                      <a:noFill/>
-                      <a:headEnd/>
-                      <a:tailEnd/>
-                    </a:ln>
-                  </pic:spPr>
-                </pic:pic>
-              </a:graphicData>
-            </a:graphic>
-          </wp:inline>
-        </w:drawing>
-      </w:r>
-    </w:p>
-    <w:bookmarkEnd w:id="52"/>
-    <w:bookmarkStart w:id="86" w:name="X4eefb82b5307b5751a94f2394a042d04930db61"/>
+    <w:bookmarkEnd w:id="43"/>
+    <w:bookmarkStart w:id="50" w:name="X4eefb82b5307b5751a94f2394a042d04930db61"/>
     <w:p>
       <w:pPr>
         <w:pStyle w:val="Heading1"/>
@@ -43012,7 +42589,7 @@
                     </pic:cNvPicPr>
                   </pic:nvPicPr>
                   <pic:blipFill>
-                    <a:blip r:embed="rId53"/>
+                    <a:blip r:embed="rId44"/>
                     <a:stretch>
                       <a:fillRect/>
                     </a:stretch>
@@ -43057,7 +42634,7 @@
                     </pic:cNvPicPr>
                   </pic:nvPicPr>
                   <pic:blipFill>
-                    <a:blip r:embed="rId54"/>
+                    <a:blip r:embed="rId45"/>
                     <a:stretch>
                       <a:fillRect/>
                     </a:stretch>
@@ -43102,7 +42679,7 @@
                     </pic:cNvPicPr>
                   </pic:nvPicPr>
                   <pic:blipFill>
-                    <a:blip r:embed="rId55"/>
+                    <a:blip r:embed="rId46"/>
                     <a:stretch>
                       <a:fillRect/>
                     </a:stretch>
@@ -43147,7 +42724,7 @@
                     </pic:cNvPicPr>
                   </pic:nvPicPr>
                   <pic:blipFill>
-                    <a:blip r:embed="rId56"/>
+                    <a:blip r:embed="rId47"/>
                     <a:stretch>
                       <a:fillRect/>
                     </a:stretch>
@@ -43192,7 +42769,7 @@
                     </pic:cNvPicPr>
                   </pic:nvPicPr>
                   <pic:blipFill>
-                    <a:blip r:embed="rId57"/>
+                    <a:blip r:embed="rId48"/>
                     <a:stretch>
                       <a:fillRect/>
                     </a:stretch>
@@ -43237,7 +42814,7 @@
                     </pic:cNvPicPr>
                   </pic:nvPicPr>
                   <pic:blipFill>
-                    <a:blip r:embed="rId58"/>
+                    <a:blip r:embed="rId49"/>
                     <a:stretch>
                       <a:fillRect/>
                     </a:stretch>
@@ -43263,1224 +42840,9 @@
           </wp:inline>
         </w:drawing>
       </w:r>
-      <w:r>
-        <w:t xml:space="preserve"> </w:t>
-      </w:r>
-      <w:r>
-        <w:drawing>
-          <wp:inline>
-            <wp:extent cx="5334000" cy="6400800"/>
-            <wp:effectExtent b="0" l="0" r="0" t="0"/>
-            <wp:docPr descr="" title="" id="1" name="Picture"/>
-            <a:graphic>
-              <a:graphicData uri="http://schemas.openxmlformats.org/drawingml/2006/picture">
-                <pic:pic>
-                  <pic:nvPicPr>
-                    <pic:cNvPr descr="C:\Users\jepanzik\Box\R%20Projects\SEACAR_Trend_Analyses\WQ_Discrete\output\Total_Suspended_Solids_TSS\WC_Discrete_TSS_All_Bottom_Report_files/figure-latex/BoxPlots_ManagedArea-7.png" id="0" name="Picture"/>
-                    <pic:cNvPicPr>
-                      <a:picLocks noChangeArrowheads="1" noChangeAspect="1"/>
-                    </pic:cNvPicPr>
-                  </pic:nvPicPr>
-                  <pic:blipFill>
-                    <a:blip r:embed="rId59"/>
-                    <a:stretch>
-                      <a:fillRect/>
-                    </a:stretch>
-                  </pic:blipFill>
-                  <pic:spPr bwMode="auto">
-                    <a:xfrm>
-                      <a:off x="0" y="0"/>
-                      <a:ext cx="5334000" cy="6400800"/>
-                    </a:xfrm>
-                    <a:prstGeom prst="rect">
-                      <a:avLst/>
-                    </a:prstGeom>
-                    <a:noFill/>
-                    <a:ln w="9525">
-                      <a:noFill/>
-                      <a:headEnd/>
-                      <a:tailEnd/>
-                    </a:ln>
-                  </pic:spPr>
-                </pic:pic>
-              </a:graphicData>
-            </a:graphic>
-          </wp:inline>
-        </w:drawing>
-      </w:r>
-      <w:r>
-        <w:t xml:space="preserve"> </w:t>
-      </w:r>
-      <w:r>
-        <w:drawing>
-          <wp:inline>
-            <wp:extent cx="5334000" cy="6400800"/>
-            <wp:effectExtent b="0" l="0" r="0" t="0"/>
-            <wp:docPr descr="" title="" id="1" name="Picture"/>
-            <a:graphic>
-              <a:graphicData uri="http://schemas.openxmlformats.org/drawingml/2006/picture">
-                <pic:pic>
-                  <pic:nvPicPr>
-                    <pic:cNvPr descr="C:\Users\jepanzik\Box\R%20Projects\SEACAR_Trend_Analyses\WQ_Discrete\output\Total_Suspended_Solids_TSS\WC_Discrete_TSS_All_Bottom_Report_files/figure-latex/BoxPlots_ManagedArea-8.png" id="0" name="Picture"/>
-                    <pic:cNvPicPr>
-                      <a:picLocks noChangeArrowheads="1" noChangeAspect="1"/>
-                    </pic:cNvPicPr>
-                  </pic:nvPicPr>
-                  <pic:blipFill>
-                    <a:blip r:embed="rId60"/>
-                    <a:stretch>
-                      <a:fillRect/>
-                    </a:stretch>
-                  </pic:blipFill>
-                  <pic:spPr bwMode="auto">
-                    <a:xfrm>
-                      <a:off x="0" y="0"/>
-                      <a:ext cx="5334000" cy="6400800"/>
-                    </a:xfrm>
-                    <a:prstGeom prst="rect">
-                      <a:avLst/>
-                    </a:prstGeom>
-                    <a:noFill/>
-                    <a:ln w="9525">
-                      <a:noFill/>
-                      <a:headEnd/>
-                      <a:tailEnd/>
-                    </a:ln>
-                  </pic:spPr>
-                </pic:pic>
-              </a:graphicData>
-            </a:graphic>
-          </wp:inline>
-        </w:drawing>
-      </w:r>
-      <w:r>
-        <w:t xml:space="preserve"> </w:t>
-      </w:r>
-      <w:r>
-        <w:drawing>
-          <wp:inline>
-            <wp:extent cx="5334000" cy="6400800"/>
-            <wp:effectExtent b="0" l="0" r="0" t="0"/>
-            <wp:docPr descr="" title="" id="1" name="Picture"/>
-            <a:graphic>
-              <a:graphicData uri="http://schemas.openxmlformats.org/drawingml/2006/picture">
-                <pic:pic>
-                  <pic:nvPicPr>
-                    <pic:cNvPr descr="C:\Users\jepanzik\Box\R%20Projects\SEACAR_Trend_Analyses\WQ_Discrete\output\Total_Suspended_Solids_TSS\WC_Discrete_TSS_All_Bottom_Report_files/figure-latex/BoxPlots_ManagedArea-9.png" id="0" name="Picture"/>
-                    <pic:cNvPicPr>
-                      <a:picLocks noChangeArrowheads="1" noChangeAspect="1"/>
-                    </pic:cNvPicPr>
-                  </pic:nvPicPr>
-                  <pic:blipFill>
-                    <a:blip r:embed="rId61"/>
-                    <a:stretch>
-                      <a:fillRect/>
-                    </a:stretch>
-                  </pic:blipFill>
-                  <pic:spPr bwMode="auto">
-                    <a:xfrm>
-                      <a:off x="0" y="0"/>
-                      <a:ext cx="5334000" cy="6400800"/>
-                    </a:xfrm>
-                    <a:prstGeom prst="rect">
-                      <a:avLst/>
-                    </a:prstGeom>
-                    <a:noFill/>
-                    <a:ln w="9525">
-                      <a:noFill/>
-                      <a:headEnd/>
-                      <a:tailEnd/>
-                    </a:ln>
-                  </pic:spPr>
-                </pic:pic>
-              </a:graphicData>
-            </a:graphic>
-          </wp:inline>
-        </w:drawing>
-      </w:r>
-      <w:r>
-        <w:t xml:space="preserve"> </w:t>
-      </w:r>
-      <w:r>
-        <w:drawing>
-          <wp:inline>
-            <wp:extent cx="5334000" cy="6400800"/>
-            <wp:effectExtent b="0" l="0" r="0" t="0"/>
-            <wp:docPr descr="" title="" id="1" name="Picture"/>
-            <a:graphic>
-              <a:graphicData uri="http://schemas.openxmlformats.org/drawingml/2006/picture">
-                <pic:pic>
-                  <pic:nvPicPr>
-                    <pic:cNvPr descr="C:\Users\jepanzik\Box\R%20Projects\SEACAR_Trend_Analyses\WQ_Discrete\output\Total_Suspended_Solids_TSS\WC_Discrete_TSS_All_Bottom_Report_files/figure-latex/BoxPlots_ManagedArea-10.png" id="0" name="Picture"/>
-                    <pic:cNvPicPr>
-                      <a:picLocks noChangeArrowheads="1" noChangeAspect="1"/>
-                    </pic:cNvPicPr>
-                  </pic:nvPicPr>
-                  <pic:blipFill>
-                    <a:blip r:embed="rId62"/>
-                    <a:stretch>
-                      <a:fillRect/>
-                    </a:stretch>
-                  </pic:blipFill>
-                  <pic:spPr bwMode="auto">
-                    <a:xfrm>
-                      <a:off x="0" y="0"/>
-                      <a:ext cx="5334000" cy="6400800"/>
-                    </a:xfrm>
-                    <a:prstGeom prst="rect">
-                      <a:avLst/>
-                    </a:prstGeom>
-                    <a:noFill/>
-                    <a:ln w="9525">
-                      <a:noFill/>
-                      <a:headEnd/>
-                      <a:tailEnd/>
-                    </a:ln>
-                  </pic:spPr>
-                </pic:pic>
-              </a:graphicData>
-            </a:graphic>
-          </wp:inline>
-        </w:drawing>
-      </w:r>
-      <w:r>
-        <w:t xml:space="preserve"> </w:t>
-      </w:r>
-      <w:r>
-        <w:drawing>
-          <wp:inline>
-            <wp:extent cx="5334000" cy="6400800"/>
-            <wp:effectExtent b="0" l="0" r="0" t="0"/>
-            <wp:docPr descr="" title="" id="1" name="Picture"/>
-            <a:graphic>
-              <a:graphicData uri="http://schemas.openxmlformats.org/drawingml/2006/picture">
-                <pic:pic>
-                  <pic:nvPicPr>
-                    <pic:cNvPr descr="C:\Users\jepanzik\Box\R%20Projects\SEACAR_Trend_Analyses\WQ_Discrete\output\Total_Suspended_Solids_TSS\WC_Discrete_TSS_All_Bottom_Report_files/figure-latex/BoxPlots_ManagedArea-11.png" id="0" name="Picture"/>
-                    <pic:cNvPicPr>
-                      <a:picLocks noChangeArrowheads="1" noChangeAspect="1"/>
-                    </pic:cNvPicPr>
-                  </pic:nvPicPr>
-                  <pic:blipFill>
-                    <a:blip r:embed="rId63"/>
-                    <a:stretch>
-                      <a:fillRect/>
-                    </a:stretch>
-                  </pic:blipFill>
-                  <pic:spPr bwMode="auto">
-                    <a:xfrm>
-                      <a:off x="0" y="0"/>
-                      <a:ext cx="5334000" cy="6400800"/>
-                    </a:xfrm>
-                    <a:prstGeom prst="rect">
-                      <a:avLst/>
-                    </a:prstGeom>
-                    <a:noFill/>
-                    <a:ln w="9525">
-                      <a:noFill/>
-                      <a:headEnd/>
-                      <a:tailEnd/>
-                    </a:ln>
-                  </pic:spPr>
-                </pic:pic>
-              </a:graphicData>
-            </a:graphic>
-          </wp:inline>
-        </w:drawing>
-      </w:r>
-      <w:r>
-        <w:t xml:space="preserve"> </w:t>
-      </w:r>
-      <w:r>
-        <w:drawing>
-          <wp:inline>
-            <wp:extent cx="5334000" cy="6400800"/>
-            <wp:effectExtent b="0" l="0" r="0" t="0"/>
-            <wp:docPr descr="" title="" id="1" name="Picture"/>
-            <a:graphic>
-              <a:graphicData uri="http://schemas.openxmlformats.org/drawingml/2006/picture">
-                <pic:pic>
-                  <pic:nvPicPr>
-                    <pic:cNvPr descr="C:\Users\jepanzik\Box\R%20Projects\SEACAR_Trend_Analyses\WQ_Discrete\output\Total_Suspended_Solids_TSS\WC_Discrete_TSS_All_Bottom_Report_files/figure-latex/BoxPlots_ManagedArea-12.png" id="0" name="Picture"/>
-                    <pic:cNvPicPr>
-                      <a:picLocks noChangeArrowheads="1" noChangeAspect="1"/>
-                    </pic:cNvPicPr>
-                  </pic:nvPicPr>
-                  <pic:blipFill>
-                    <a:blip r:embed="rId64"/>
-                    <a:stretch>
-                      <a:fillRect/>
-                    </a:stretch>
-                  </pic:blipFill>
-                  <pic:spPr bwMode="auto">
-                    <a:xfrm>
-                      <a:off x="0" y="0"/>
-                      <a:ext cx="5334000" cy="6400800"/>
-                    </a:xfrm>
-                    <a:prstGeom prst="rect">
-                      <a:avLst/>
-                    </a:prstGeom>
-                    <a:noFill/>
-                    <a:ln w="9525">
-                      <a:noFill/>
-                      <a:headEnd/>
-                      <a:tailEnd/>
-                    </a:ln>
-                  </pic:spPr>
-                </pic:pic>
-              </a:graphicData>
-            </a:graphic>
-          </wp:inline>
-        </w:drawing>
-      </w:r>
-      <w:r>
-        <w:t xml:space="preserve"> </w:t>
-      </w:r>
-      <w:r>
-        <w:drawing>
-          <wp:inline>
-            <wp:extent cx="5334000" cy="6400800"/>
-            <wp:effectExtent b="0" l="0" r="0" t="0"/>
-            <wp:docPr descr="" title="" id="1" name="Picture"/>
-            <a:graphic>
-              <a:graphicData uri="http://schemas.openxmlformats.org/drawingml/2006/picture">
-                <pic:pic>
-                  <pic:nvPicPr>
-                    <pic:cNvPr descr="C:\Users\jepanzik\Box\R%20Projects\SEACAR_Trend_Analyses\WQ_Discrete\output\Total_Suspended_Solids_TSS\WC_Discrete_TSS_All_Bottom_Report_files/figure-latex/BoxPlots_ManagedArea-13.png" id="0" name="Picture"/>
-                    <pic:cNvPicPr>
-                      <a:picLocks noChangeArrowheads="1" noChangeAspect="1"/>
-                    </pic:cNvPicPr>
-                  </pic:nvPicPr>
-                  <pic:blipFill>
-                    <a:blip r:embed="rId65"/>
-                    <a:stretch>
-                      <a:fillRect/>
-                    </a:stretch>
-                  </pic:blipFill>
-                  <pic:spPr bwMode="auto">
-                    <a:xfrm>
-                      <a:off x="0" y="0"/>
-                      <a:ext cx="5334000" cy="6400800"/>
-                    </a:xfrm>
-                    <a:prstGeom prst="rect">
-                      <a:avLst/>
-                    </a:prstGeom>
-                    <a:noFill/>
-                    <a:ln w="9525">
-                      <a:noFill/>
-                      <a:headEnd/>
-                      <a:tailEnd/>
-                    </a:ln>
-                  </pic:spPr>
-                </pic:pic>
-              </a:graphicData>
-            </a:graphic>
-          </wp:inline>
-        </w:drawing>
-      </w:r>
-      <w:r>
-        <w:t xml:space="preserve"> </w:t>
-      </w:r>
-      <w:r>
-        <w:drawing>
-          <wp:inline>
-            <wp:extent cx="5334000" cy="6400800"/>
-            <wp:effectExtent b="0" l="0" r="0" t="0"/>
-            <wp:docPr descr="" title="" id="1" name="Picture"/>
-            <a:graphic>
-              <a:graphicData uri="http://schemas.openxmlformats.org/drawingml/2006/picture">
-                <pic:pic>
-                  <pic:nvPicPr>
-                    <pic:cNvPr descr="C:\Users\jepanzik\Box\R%20Projects\SEACAR_Trend_Analyses\WQ_Discrete\output\Total_Suspended_Solids_TSS\WC_Discrete_TSS_All_Bottom_Report_files/figure-latex/BoxPlots_ManagedArea-14.png" id="0" name="Picture"/>
-                    <pic:cNvPicPr>
-                      <a:picLocks noChangeArrowheads="1" noChangeAspect="1"/>
-                    </pic:cNvPicPr>
-                  </pic:nvPicPr>
-                  <pic:blipFill>
-                    <a:blip r:embed="rId66"/>
-                    <a:stretch>
-                      <a:fillRect/>
-                    </a:stretch>
-                  </pic:blipFill>
-                  <pic:spPr bwMode="auto">
-                    <a:xfrm>
-                      <a:off x="0" y="0"/>
-                      <a:ext cx="5334000" cy="6400800"/>
-                    </a:xfrm>
-                    <a:prstGeom prst="rect">
-                      <a:avLst/>
-                    </a:prstGeom>
-                    <a:noFill/>
-                    <a:ln w="9525">
-                      <a:noFill/>
-                      <a:headEnd/>
-                      <a:tailEnd/>
-                    </a:ln>
-                  </pic:spPr>
-                </pic:pic>
-              </a:graphicData>
-            </a:graphic>
-          </wp:inline>
-        </w:drawing>
-      </w:r>
-      <w:r>
-        <w:t xml:space="preserve"> </w:t>
-      </w:r>
-      <w:r>
-        <w:drawing>
-          <wp:inline>
-            <wp:extent cx="5334000" cy="6400800"/>
-            <wp:effectExtent b="0" l="0" r="0" t="0"/>
-            <wp:docPr descr="" title="" id="1" name="Picture"/>
-            <a:graphic>
-              <a:graphicData uri="http://schemas.openxmlformats.org/drawingml/2006/picture">
-                <pic:pic>
-                  <pic:nvPicPr>
-                    <pic:cNvPr descr="C:\Users\jepanzik\Box\R%20Projects\SEACAR_Trend_Analyses\WQ_Discrete\output\Total_Suspended_Solids_TSS\WC_Discrete_TSS_All_Bottom_Report_files/figure-latex/BoxPlots_ManagedArea-15.png" id="0" name="Picture"/>
-                    <pic:cNvPicPr>
-                      <a:picLocks noChangeArrowheads="1" noChangeAspect="1"/>
-                    </pic:cNvPicPr>
-                  </pic:nvPicPr>
-                  <pic:blipFill>
-                    <a:blip r:embed="rId67"/>
-                    <a:stretch>
-                      <a:fillRect/>
-                    </a:stretch>
-                  </pic:blipFill>
-                  <pic:spPr bwMode="auto">
-                    <a:xfrm>
-                      <a:off x="0" y="0"/>
-                      <a:ext cx="5334000" cy="6400800"/>
-                    </a:xfrm>
-                    <a:prstGeom prst="rect">
-                      <a:avLst/>
-                    </a:prstGeom>
-                    <a:noFill/>
-                    <a:ln w="9525">
-                      <a:noFill/>
-                      <a:headEnd/>
-                      <a:tailEnd/>
-                    </a:ln>
-                  </pic:spPr>
-                </pic:pic>
-              </a:graphicData>
-            </a:graphic>
-          </wp:inline>
-        </w:drawing>
-      </w:r>
-      <w:r>
-        <w:t xml:space="preserve"> </w:t>
-      </w:r>
-      <w:r>
-        <w:drawing>
-          <wp:inline>
-            <wp:extent cx="5334000" cy="6400800"/>
-            <wp:effectExtent b="0" l="0" r="0" t="0"/>
-            <wp:docPr descr="" title="" id="1" name="Picture"/>
-            <a:graphic>
-              <a:graphicData uri="http://schemas.openxmlformats.org/drawingml/2006/picture">
-                <pic:pic>
-                  <pic:nvPicPr>
-                    <pic:cNvPr descr="C:\Users\jepanzik\Box\R%20Projects\SEACAR_Trend_Analyses\WQ_Discrete\output\Total_Suspended_Solids_TSS\WC_Discrete_TSS_All_Bottom_Report_files/figure-latex/BoxPlots_ManagedArea-16.png" id="0" name="Picture"/>
-                    <pic:cNvPicPr>
-                      <a:picLocks noChangeArrowheads="1" noChangeAspect="1"/>
-                    </pic:cNvPicPr>
-                  </pic:nvPicPr>
-                  <pic:blipFill>
-                    <a:blip r:embed="rId68"/>
-                    <a:stretch>
-                      <a:fillRect/>
-                    </a:stretch>
-                  </pic:blipFill>
-                  <pic:spPr bwMode="auto">
-                    <a:xfrm>
-                      <a:off x="0" y="0"/>
-                      <a:ext cx="5334000" cy="6400800"/>
-                    </a:xfrm>
-                    <a:prstGeom prst="rect">
-                      <a:avLst/>
-                    </a:prstGeom>
-                    <a:noFill/>
-                    <a:ln w="9525">
-                      <a:noFill/>
-                      <a:headEnd/>
-                      <a:tailEnd/>
-                    </a:ln>
-                  </pic:spPr>
-                </pic:pic>
-              </a:graphicData>
-            </a:graphic>
-          </wp:inline>
-        </w:drawing>
-      </w:r>
-      <w:r>
-        <w:t xml:space="preserve"> </w:t>
-      </w:r>
-      <w:r>
-        <w:drawing>
-          <wp:inline>
-            <wp:extent cx="5334000" cy="6400800"/>
-            <wp:effectExtent b="0" l="0" r="0" t="0"/>
-            <wp:docPr descr="" title="" id="1" name="Picture"/>
-            <a:graphic>
-              <a:graphicData uri="http://schemas.openxmlformats.org/drawingml/2006/picture">
-                <pic:pic>
-                  <pic:nvPicPr>
-                    <pic:cNvPr descr="C:\Users\jepanzik\Box\R%20Projects\SEACAR_Trend_Analyses\WQ_Discrete\output\Total_Suspended_Solids_TSS\WC_Discrete_TSS_All_Bottom_Report_files/figure-latex/BoxPlots_ManagedArea-17.png" id="0" name="Picture"/>
-                    <pic:cNvPicPr>
-                      <a:picLocks noChangeArrowheads="1" noChangeAspect="1"/>
-                    </pic:cNvPicPr>
-                  </pic:nvPicPr>
-                  <pic:blipFill>
-                    <a:blip r:embed="rId69"/>
-                    <a:stretch>
-                      <a:fillRect/>
-                    </a:stretch>
-                  </pic:blipFill>
-                  <pic:spPr bwMode="auto">
-                    <a:xfrm>
-                      <a:off x="0" y="0"/>
-                      <a:ext cx="5334000" cy="6400800"/>
-                    </a:xfrm>
-                    <a:prstGeom prst="rect">
-                      <a:avLst/>
-                    </a:prstGeom>
-                    <a:noFill/>
-                    <a:ln w="9525">
-                      <a:noFill/>
-                      <a:headEnd/>
-                      <a:tailEnd/>
-                    </a:ln>
-                  </pic:spPr>
-                </pic:pic>
-              </a:graphicData>
-            </a:graphic>
-          </wp:inline>
-        </w:drawing>
-      </w:r>
-      <w:r>
-        <w:t xml:space="preserve"> </w:t>
-      </w:r>
-      <w:r>
-        <w:drawing>
-          <wp:inline>
-            <wp:extent cx="5334000" cy="6400800"/>
-            <wp:effectExtent b="0" l="0" r="0" t="0"/>
-            <wp:docPr descr="" title="" id="1" name="Picture"/>
-            <a:graphic>
-              <a:graphicData uri="http://schemas.openxmlformats.org/drawingml/2006/picture">
-                <pic:pic>
-                  <pic:nvPicPr>
-                    <pic:cNvPr descr="C:\Users\jepanzik\Box\R%20Projects\SEACAR_Trend_Analyses\WQ_Discrete\output\Total_Suspended_Solids_TSS\WC_Discrete_TSS_All_Bottom_Report_files/figure-latex/BoxPlots_ManagedArea-18.png" id="0" name="Picture"/>
-                    <pic:cNvPicPr>
-                      <a:picLocks noChangeArrowheads="1" noChangeAspect="1"/>
-                    </pic:cNvPicPr>
-                  </pic:nvPicPr>
-                  <pic:blipFill>
-                    <a:blip r:embed="rId70"/>
-                    <a:stretch>
-                      <a:fillRect/>
-                    </a:stretch>
-                  </pic:blipFill>
-                  <pic:spPr bwMode="auto">
-                    <a:xfrm>
-                      <a:off x="0" y="0"/>
-                      <a:ext cx="5334000" cy="6400800"/>
-                    </a:xfrm>
-                    <a:prstGeom prst="rect">
-                      <a:avLst/>
-                    </a:prstGeom>
-                    <a:noFill/>
-                    <a:ln w="9525">
-                      <a:noFill/>
-                      <a:headEnd/>
-                      <a:tailEnd/>
-                    </a:ln>
-                  </pic:spPr>
-                </pic:pic>
-              </a:graphicData>
-            </a:graphic>
-          </wp:inline>
-        </w:drawing>
-      </w:r>
-      <w:r>
-        <w:t xml:space="preserve"> </w:t>
-      </w:r>
-      <w:r>
-        <w:drawing>
-          <wp:inline>
-            <wp:extent cx="5334000" cy="6400800"/>
-            <wp:effectExtent b="0" l="0" r="0" t="0"/>
-            <wp:docPr descr="" title="" id="1" name="Picture"/>
-            <a:graphic>
-              <a:graphicData uri="http://schemas.openxmlformats.org/drawingml/2006/picture">
-                <pic:pic>
-                  <pic:nvPicPr>
-                    <pic:cNvPr descr="C:\Users\jepanzik\Box\R%20Projects\SEACAR_Trend_Analyses\WQ_Discrete\output\Total_Suspended_Solids_TSS\WC_Discrete_TSS_All_Bottom_Report_files/figure-latex/BoxPlots_ManagedArea-19.png" id="0" name="Picture"/>
-                    <pic:cNvPicPr>
-                      <a:picLocks noChangeArrowheads="1" noChangeAspect="1"/>
-                    </pic:cNvPicPr>
-                  </pic:nvPicPr>
-                  <pic:blipFill>
-                    <a:blip r:embed="rId71"/>
-                    <a:stretch>
-                      <a:fillRect/>
-                    </a:stretch>
-                  </pic:blipFill>
-                  <pic:spPr bwMode="auto">
-                    <a:xfrm>
-                      <a:off x="0" y="0"/>
-                      <a:ext cx="5334000" cy="6400800"/>
-                    </a:xfrm>
-                    <a:prstGeom prst="rect">
-                      <a:avLst/>
-                    </a:prstGeom>
-                    <a:noFill/>
-                    <a:ln w="9525">
-                      <a:noFill/>
-                      <a:headEnd/>
-                      <a:tailEnd/>
-                    </a:ln>
-                  </pic:spPr>
-                </pic:pic>
-              </a:graphicData>
-            </a:graphic>
-          </wp:inline>
-        </w:drawing>
-      </w:r>
-      <w:r>
-        <w:t xml:space="preserve"> </w:t>
-      </w:r>
-      <w:r>
-        <w:drawing>
-          <wp:inline>
-            <wp:extent cx="5334000" cy="6400800"/>
-            <wp:effectExtent b="0" l="0" r="0" t="0"/>
-            <wp:docPr descr="" title="" id="1" name="Picture"/>
-            <a:graphic>
-              <a:graphicData uri="http://schemas.openxmlformats.org/drawingml/2006/picture">
-                <pic:pic>
-                  <pic:nvPicPr>
-                    <pic:cNvPr descr="C:\Users\jepanzik\Box\R%20Projects\SEACAR_Trend_Analyses\WQ_Discrete\output\Total_Suspended_Solids_TSS\WC_Discrete_TSS_All_Bottom_Report_files/figure-latex/BoxPlots_ManagedArea-20.png" id="0" name="Picture"/>
-                    <pic:cNvPicPr>
-                      <a:picLocks noChangeArrowheads="1" noChangeAspect="1"/>
-                    </pic:cNvPicPr>
-                  </pic:nvPicPr>
-                  <pic:blipFill>
-                    <a:blip r:embed="rId72"/>
-                    <a:stretch>
-                      <a:fillRect/>
-                    </a:stretch>
-                  </pic:blipFill>
-                  <pic:spPr bwMode="auto">
-                    <a:xfrm>
-                      <a:off x="0" y="0"/>
-                      <a:ext cx="5334000" cy="6400800"/>
-                    </a:xfrm>
-                    <a:prstGeom prst="rect">
-                      <a:avLst/>
-                    </a:prstGeom>
-                    <a:noFill/>
-                    <a:ln w="9525">
-                      <a:noFill/>
-                      <a:headEnd/>
-                      <a:tailEnd/>
-                    </a:ln>
-                  </pic:spPr>
-                </pic:pic>
-              </a:graphicData>
-            </a:graphic>
-          </wp:inline>
-        </w:drawing>
-      </w:r>
-      <w:r>
-        <w:t xml:space="preserve"> </w:t>
-      </w:r>
-      <w:r>
-        <w:drawing>
-          <wp:inline>
-            <wp:extent cx="5334000" cy="6400800"/>
-            <wp:effectExtent b="0" l="0" r="0" t="0"/>
-            <wp:docPr descr="" title="" id="1" name="Picture"/>
-            <a:graphic>
-              <a:graphicData uri="http://schemas.openxmlformats.org/drawingml/2006/picture">
-                <pic:pic>
-                  <pic:nvPicPr>
-                    <pic:cNvPr descr="C:\Users\jepanzik\Box\R%20Projects\SEACAR_Trend_Analyses\WQ_Discrete\output\Total_Suspended_Solids_TSS\WC_Discrete_TSS_All_Bottom_Report_files/figure-latex/BoxPlots_ManagedArea-21.png" id="0" name="Picture"/>
-                    <pic:cNvPicPr>
-                      <a:picLocks noChangeArrowheads="1" noChangeAspect="1"/>
-                    </pic:cNvPicPr>
-                  </pic:nvPicPr>
-                  <pic:blipFill>
-                    <a:blip r:embed="rId73"/>
-                    <a:stretch>
-                      <a:fillRect/>
-                    </a:stretch>
-                  </pic:blipFill>
-                  <pic:spPr bwMode="auto">
-                    <a:xfrm>
-                      <a:off x="0" y="0"/>
-                      <a:ext cx="5334000" cy="6400800"/>
-                    </a:xfrm>
-                    <a:prstGeom prst="rect">
-                      <a:avLst/>
-                    </a:prstGeom>
-                    <a:noFill/>
-                    <a:ln w="9525">
-                      <a:noFill/>
-                      <a:headEnd/>
-                      <a:tailEnd/>
-                    </a:ln>
-                  </pic:spPr>
-                </pic:pic>
-              </a:graphicData>
-            </a:graphic>
-          </wp:inline>
-        </w:drawing>
-      </w:r>
-      <w:r>
-        <w:t xml:space="preserve"> </w:t>
-      </w:r>
-      <w:r>
-        <w:drawing>
-          <wp:inline>
-            <wp:extent cx="5334000" cy="6400800"/>
-            <wp:effectExtent b="0" l="0" r="0" t="0"/>
-            <wp:docPr descr="" title="" id="1" name="Picture"/>
-            <a:graphic>
-              <a:graphicData uri="http://schemas.openxmlformats.org/drawingml/2006/picture">
-                <pic:pic>
-                  <pic:nvPicPr>
-                    <pic:cNvPr descr="C:\Users\jepanzik\Box\R%20Projects\SEACAR_Trend_Analyses\WQ_Discrete\output\Total_Suspended_Solids_TSS\WC_Discrete_TSS_All_Bottom_Report_files/figure-latex/BoxPlots_ManagedArea-22.png" id="0" name="Picture"/>
-                    <pic:cNvPicPr>
-                      <a:picLocks noChangeArrowheads="1" noChangeAspect="1"/>
-                    </pic:cNvPicPr>
-                  </pic:nvPicPr>
-                  <pic:blipFill>
-                    <a:blip r:embed="rId74"/>
-                    <a:stretch>
-                      <a:fillRect/>
-                    </a:stretch>
-                  </pic:blipFill>
-                  <pic:spPr bwMode="auto">
-                    <a:xfrm>
-                      <a:off x="0" y="0"/>
-                      <a:ext cx="5334000" cy="6400800"/>
-                    </a:xfrm>
-                    <a:prstGeom prst="rect">
-                      <a:avLst/>
-                    </a:prstGeom>
-                    <a:noFill/>
-                    <a:ln w="9525">
-                      <a:noFill/>
-                      <a:headEnd/>
-                      <a:tailEnd/>
-                    </a:ln>
-                  </pic:spPr>
-                </pic:pic>
-              </a:graphicData>
-            </a:graphic>
-          </wp:inline>
-        </w:drawing>
-      </w:r>
-      <w:r>
-        <w:t xml:space="preserve"> </w:t>
-      </w:r>
-      <w:r>
-        <w:drawing>
-          <wp:inline>
-            <wp:extent cx="5334000" cy="6400800"/>
-            <wp:effectExtent b="0" l="0" r="0" t="0"/>
-            <wp:docPr descr="" title="" id="1" name="Picture"/>
-            <a:graphic>
-              <a:graphicData uri="http://schemas.openxmlformats.org/drawingml/2006/picture">
-                <pic:pic>
-                  <pic:nvPicPr>
-                    <pic:cNvPr descr="C:\Users\jepanzik\Box\R%20Projects\SEACAR_Trend_Analyses\WQ_Discrete\output\Total_Suspended_Solids_TSS\WC_Discrete_TSS_All_Bottom_Report_files/figure-latex/BoxPlots_ManagedArea-23.png" id="0" name="Picture"/>
-                    <pic:cNvPicPr>
-                      <a:picLocks noChangeArrowheads="1" noChangeAspect="1"/>
-                    </pic:cNvPicPr>
-                  </pic:nvPicPr>
-                  <pic:blipFill>
-                    <a:blip r:embed="rId75"/>
-                    <a:stretch>
-                      <a:fillRect/>
-                    </a:stretch>
-                  </pic:blipFill>
-                  <pic:spPr bwMode="auto">
-                    <a:xfrm>
-                      <a:off x="0" y="0"/>
-                      <a:ext cx="5334000" cy="6400800"/>
-                    </a:xfrm>
-                    <a:prstGeom prst="rect">
-                      <a:avLst/>
-                    </a:prstGeom>
-                    <a:noFill/>
-                    <a:ln w="9525">
-                      <a:noFill/>
-                      <a:headEnd/>
-                      <a:tailEnd/>
-                    </a:ln>
-                  </pic:spPr>
-                </pic:pic>
-              </a:graphicData>
-            </a:graphic>
-          </wp:inline>
-        </w:drawing>
-      </w:r>
-      <w:r>
-        <w:t xml:space="preserve"> </w:t>
-      </w:r>
-      <w:r>
-        <w:drawing>
-          <wp:inline>
-            <wp:extent cx="5334000" cy="6400800"/>
-            <wp:effectExtent b="0" l="0" r="0" t="0"/>
-            <wp:docPr descr="" title="" id="1" name="Picture"/>
-            <a:graphic>
-              <a:graphicData uri="http://schemas.openxmlformats.org/drawingml/2006/picture">
-                <pic:pic>
-                  <pic:nvPicPr>
-                    <pic:cNvPr descr="C:\Users\jepanzik\Box\R%20Projects\SEACAR_Trend_Analyses\WQ_Discrete\output\Total_Suspended_Solids_TSS\WC_Discrete_TSS_All_Bottom_Report_files/figure-latex/BoxPlots_ManagedArea-24.png" id="0" name="Picture"/>
-                    <pic:cNvPicPr>
-                      <a:picLocks noChangeArrowheads="1" noChangeAspect="1"/>
-                    </pic:cNvPicPr>
-                  </pic:nvPicPr>
-                  <pic:blipFill>
-                    <a:blip r:embed="rId76"/>
-                    <a:stretch>
-                      <a:fillRect/>
-                    </a:stretch>
-                  </pic:blipFill>
-                  <pic:spPr bwMode="auto">
-                    <a:xfrm>
-                      <a:off x="0" y="0"/>
-                      <a:ext cx="5334000" cy="6400800"/>
-                    </a:xfrm>
-                    <a:prstGeom prst="rect">
-                      <a:avLst/>
-                    </a:prstGeom>
-                    <a:noFill/>
-                    <a:ln w="9525">
-                      <a:noFill/>
-                      <a:headEnd/>
-                      <a:tailEnd/>
-                    </a:ln>
-                  </pic:spPr>
-                </pic:pic>
-              </a:graphicData>
-            </a:graphic>
-          </wp:inline>
-        </w:drawing>
-      </w:r>
-      <w:r>
-        <w:t xml:space="preserve"> </w:t>
-      </w:r>
-      <w:r>
-        <w:drawing>
-          <wp:inline>
-            <wp:extent cx="5334000" cy="6400800"/>
-            <wp:effectExtent b="0" l="0" r="0" t="0"/>
-            <wp:docPr descr="" title="" id="1" name="Picture"/>
-            <a:graphic>
-              <a:graphicData uri="http://schemas.openxmlformats.org/drawingml/2006/picture">
-                <pic:pic>
-                  <pic:nvPicPr>
-                    <pic:cNvPr descr="C:\Users\jepanzik\Box\R%20Projects\SEACAR_Trend_Analyses\WQ_Discrete\output\Total_Suspended_Solids_TSS\WC_Discrete_TSS_All_Bottom_Report_files/figure-latex/BoxPlots_ManagedArea-25.png" id="0" name="Picture"/>
-                    <pic:cNvPicPr>
-                      <a:picLocks noChangeArrowheads="1" noChangeAspect="1"/>
-                    </pic:cNvPicPr>
-                  </pic:nvPicPr>
-                  <pic:blipFill>
-                    <a:blip r:embed="rId77"/>
-                    <a:stretch>
-                      <a:fillRect/>
-                    </a:stretch>
-                  </pic:blipFill>
-                  <pic:spPr bwMode="auto">
-                    <a:xfrm>
-                      <a:off x="0" y="0"/>
-                      <a:ext cx="5334000" cy="6400800"/>
-                    </a:xfrm>
-                    <a:prstGeom prst="rect">
-                      <a:avLst/>
-                    </a:prstGeom>
-                    <a:noFill/>
-                    <a:ln w="9525">
-                      <a:noFill/>
-                      <a:headEnd/>
-                      <a:tailEnd/>
-                    </a:ln>
-                  </pic:spPr>
-                </pic:pic>
-              </a:graphicData>
-            </a:graphic>
-          </wp:inline>
-        </w:drawing>
-      </w:r>
-      <w:r>
-        <w:t xml:space="preserve"> </w:t>
-      </w:r>
-      <w:r>
-        <w:drawing>
-          <wp:inline>
-            <wp:extent cx="5334000" cy="6400800"/>
-            <wp:effectExtent b="0" l="0" r="0" t="0"/>
-            <wp:docPr descr="" title="" id="1" name="Picture"/>
-            <a:graphic>
-              <a:graphicData uri="http://schemas.openxmlformats.org/drawingml/2006/picture">
-                <pic:pic>
-                  <pic:nvPicPr>
-                    <pic:cNvPr descr="C:\Users\jepanzik\Box\R%20Projects\SEACAR_Trend_Analyses\WQ_Discrete\output\Total_Suspended_Solids_TSS\WC_Discrete_TSS_All_Bottom_Report_files/figure-latex/BoxPlots_ManagedArea-26.png" id="0" name="Picture"/>
-                    <pic:cNvPicPr>
-                      <a:picLocks noChangeArrowheads="1" noChangeAspect="1"/>
-                    </pic:cNvPicPr>
-                  </pic:nvPicPr>
-                  <pic:blipFill>
-                    <a:blip r:embed="rId78"/>
-                    <a:stretch>
-                      <a:fillRect/>
-                    </a:stretch>
-                  </pic:blipFill>
-                  <pic:spPr bwMode="auto">
-                    <a:xfrm>
-                      <a:off x="0" y="0"/>
-                      <a:ext cx="5334000" cy="6400800"/>
-                    </a:xfrm>
-                    <a:prstGeom prst="rect">
-                      <a:avLst/>
-                    </a:prstGeom>
-                    <a:noFill/>
-                    <a:ln w="9525">
-                      <a:noFill/>
-                      <a:headEnd/>
-                      <a:tailEnd/>
-                    </a:ln>
-                  </pic:spPr>
-                </pic:pic>
-              </a:graphicData>
-            </a:graphic>
-          </wp:inline>
-        </w:drawing>
-      </w:r>
-      <w:r>
-        <w:t xml:space="preserve"> </w:t>
-      </w:r>
-      <w:r>
-        <w:drawing>
-          <wp:inline>
-            <wp:extent cx="5334000" cy="6400800"/>
-            <wp:effectExtent b="0" l="0" r="0" t="0"/>
-            <wp:docPr descr="" title="" id="1" name="Picture"/>
-            <a:graphic>
-              <a:graphicData uri="http://schemas.openxmlformats.org/drawingml/2006/picture">
-                <pic:pic>
-                  <pic:nvPicPr>
-                    <pic:cNvPr descr="C:\Users\jepanzik\Box\R%20Projects\SEACAR_Trend_Analyses\WQ_Discrete\output\Total_Suspended_Solids_TSS\WC_Discrete_TSS_All_Bottom_Report_files/figure-latex/BoxPlots_ManagedArea-27.png" id="0" name="Picture"/>
-                    <pic:cNvPicPr>
-                      <a:picLocks noChangeArrowheads="1" noChangeAspect="1"/>
-                    </pic:cNvPicPr>
-                  </pic:nvPicPr>
-                  <pic:blipFill>
-                    <a:blip r:embed="rId79"/>
-                    <a:stretch>
-                      <a:fillRect/>
-                    </a:stretch>
-                  </pic:blipFill>
-                  <pic:spPr bwMode="auto">
-                    <a:xfrm>
-                      <a:off x="0" y="0"/>
-                      <a:ext cx="5334000" cy="6400800"/>
-                    </a:xfrm>
-                    <a:prstGeom prst="rect">
-                      <a:avLst/>
-                    </a:prstGeom>
-                    <a:noFill/>
-                    <a:ln w="9525">
-                      <a:noFill/>
-                      <a:headEnd/>
-                      <a:tailEnd/>
-                    </a:ln>
-                  </pic:spPr>
-                </pic:pic>
-              </a:graphicData>
-            </a:graphic>
-          </wp:inline>
-        </w:drawing>
-      </w:r>
-      <w:r>
-        <w:t xml:space="preserve"> </w:t>
-      </w:r>
-      <w:r>
-        <w:drawing>
-          <wp:inline>
-            <wp:extent cx="5334000" cy="6400800"/>
-            <wp:effectExtent b="0" l="0" r="0" t="0"/>
-            <wp:docPr descr="" title="" id="1" name="Picture"/>
-            <a:graphic>
-              <a:graphicData uri="http://schemas.openxmlformats.org/drawingml/2006/picture">
-                <pic:pic>
-                  <pic:nvPicPr>
-                    <pic:cNvPr descr="C:\Users\jepanzik\Box\R%20Projects\SEACAR_Trend_Analyses\WQ_Discrete\output\Total_Suspended_Solids_TSS\WC_Discrete_TSS_All_Bottom_Report_files/figure-latex/BoxPlots_ManagedArea-28.png" id="0" name="Picture"/>
-                    <pic:cNvPicPr>
-                      <a:picLocks noChangeArrowheads="1" noChangeAspect="1"/>
-                    </pic:cNvPicPr>
-                  </pic:nvPicPr>
-                  <pic:blipFill>
-                    <a:blip r:embed="rId80"/>
-                    <a:stretch>
-                      <a:fillRect/>
-                    </a:stretch>
-                  </pic:blipFill>
-                  <pic:spPr bwMode="auto">
-                    <a:xfrm>
-                      <a:off x="0" y="0"/>
-                      <a:ext cx="5334000" cy="6400800"/>
-                    </a:xfrm>
-                    <a:prstGeom prst="rect">
-                      <a:avLst/>
-                    </a:prstGeom>
-                    <a:noFill/>
-                    <a:ln w="9525">
-                      <a:noFill/>
-                      <a:headEnd/>
-                      <a:tailEnd/>
-                    </a:ln>
-                  </pic:spPr>
-                </pic:pic>
-              </a:graphicData>
-            </a:graphic>
-          </wp:inline>
-        </w:drawing>
-      </w:r>
-      <w:r>
-        <w:t xml:space="preserve"> </w:t>
-      </w:r>
-      <w:r>
-        <w:drawing>
-          <wp:inline>
-            <wp:extent cx="5334000" cy="6400800"/>
-            <wp:effectExtent b="0" l="0" r="0" t="0"/>
-            <wp:docPr descr="" title="" id="1" name="Picture"/>
-            <a:graphic>
-              <a:graphicData uri="http://schemas.openxmlformats.org/drawingml/2006/picture">
-                <pic:pic>
-                  <pic:nvPicPr>
-                    <pic:cNvPr descr="C:\Users\jepanzik\Box\R%20Projects\SEACAR_Trend_Analyses\WQ_Discrete\output\Total_Suspended_Solids_TSS\WC_Discrete_TSS_All_Bottom_Report_files/figure-latex/BoxPlots_ManagedArea-29.png" id="0" name="Picture"/>
-                    <pic:cNvPicPr>
-                      <a:picLocks noChangeArrowheads="1" noChangeAspect="1"/>
-                    </pic:cNvPicPr>
-                  </pic:nvPicPr>
-                  <pic:blipFill>
-                    <a:blip r:embed="rId81"/>
-                    <a:stretch>
-                      <a:fillRect/>
-                    </a:stretch>
-                  </pic:blipFill>
-                  <pic:spPr bwMode="auto">
-                    <a:xfrm>
-                      <a:off x="0" y="0"/>
-                      <a:ext cx="5334000" cy="6400800"/>
-                    </a:xfrm>
-                    <a:prstGeom prst="rect">
-                      <a:avLst/>
-                    </a:prstGeom>
-                    <a:noFill/>
-                    <a:ln w="9525">
-                      <a:noFill/>
-                      <a:headEnd/>
-                      <a:tailEnd/>
-                    </a:ln>
-                  </pic:spPr>
-                </pic:pic>
-              </a:graphicData>
-            </a:graphic>
-          </wp:inline>
-        </w:drawing>
-      </w:r>
-      <w:r>
-        <w:t xml:space="preserve"> </w:t>
-      </w:r>
-      <w:r>
-        <w:drawing>
-          <wp:inline>
-            <wp:extent cx="5334000" cy="6400800"/>
-            <wp:effectExtent b="0" l="0" r="0" t="0"/>
-            <wp:docPr descr="" title="" id="1" name="Picture"/>
-            <a:graphic>
-              <a:graphicData uri="http://schemas.openxmlformats.org/drawingml/2006/picture">
-                <pic:pic>
-                  <pic:nvPicPr>
-                    <pic:cNvPr descr="C:\Users\jepanzik\Box\R%20Projects\SEACAR_Trend_Analyses\WQ_Discrete\output\Total_Suspended_Solids_TSS\WC_Discrete_TSS_All_Bottom_Report_files/figure-latex/BoxPlots_ManagedArea-30.png" id="0" name="Picture"/>
-                    <pic:cNvPicPr>
-                      <a:picLocks noChangeArrowheads="1" noChangeAspect="1"/>
-                    </pic:cNvPicPr>
-                  </pic:nvPicPr>
-                  <pic:blipFill>
-                    <a:blip r:embed="rId82"/>
-                    <a:stretch>
-                      <a:fillRect/>
-                    </a:stretch>
-                  </pic:blipFill>
-                  <pic:spPr bwMode="auto">
-                    <a:xfrm>
-                      <a:off x="0" y="0"/>
-                      <a:ext cx="5334000" cy="6400800"/>
-                    </a:xfrm>
-                    <a:prstGeom prst="rect">
-                      <a:avLst/>
-                    </a:prstGeom>
-                    <a:noFill/>
-                    <a:ln w="9525">
-                      <a:noFill/>
-                      <a:headEnd/>
-                      <a:tailEnd/>
-                    </a:ln>
-                  </pic:spPr>
-                </pic:pic>
-              </a:graphicData>
-            </a:graphic>
-          </wp:inline>
-        </w:drawing>
-      </w:r>
-      <w:r>
-        <w:t xml:space="preserve"> </w:t>
-      </w:r>
-      <w:r>
-        <w:drawing>
-          <wp:inline>
-            <wp:extent cx="5334000" cy="6400800"/>
-            <wp:effectExtent b="0" l="0" r="0" t="0"/>
-            <wp:docPr descr="" title="" id="1" name="Picture"/>
-            <a:graphic>
-              <a:graphicData uri="http://schemas.openxmlformats.org/drawingml/2006/picture">
-                <pic:pic>
-                  <pic:nvPicPr>
-                    <pic:cNvPr descr="C:\Users\jepanzik\Box\R%20Projects\SEACAR_Trend_Analyses\WQ_Discrete\output\Total_Suspended_Solids_TSS\WC_Discrete_TSS_All_Bottom_Report_files/figure-latex/BoxPlots_ManagedArea-31.png" id="0" name="Picture"/>
-                    <pic:cNvPicPr>
-                      <a:picLocks noChangeArrowheads="1" noChangeAspect="1"/>
-                    </pic:cNvPicPr>
-                  </pic:nvPicPr>
-                  <pic:blipFill>
-                    <a:blip r:embed="rId83"/>
-                    <a:stretch>
-                      <a:fillRect/>
-                    </a:stretch>
-                  </pic:blipFill>
-                  <pic:spPr bwMode="auto">
-                    <a:xfrm>
-                      <a:off x="0" y="0"/>
-                      <a:ext cx="5334000" cy="6400800"/>
-                    </a:xfrm>
-                    <a:prstGeom prst="rect">
-                      <a:avLst/>
-                    </a:prstGeom>
-                    <a:noFill/>
-                    <a:ln w="9525">
-                      <a:noFill/>
-                      <a:headEnd/>
-                      <a:tailEnd/>
-                    </a:ln>
-                  </pic:spPr>
-                </pic:pic>
-              </a:graphicData>
-            </a:graphic>
-          </wp:inline>
-        </w:drawing>
-      </w:r>
-      <w:r>
-        <w:t xml:space="preserve"> </w:t>
-      </w:r>
-      <w:r>
-        <w:drawing>
-          <wp:inline>
-            <wp:extent cx="5334000" cy="6400800"/>
-            <wp:effectExtent b="0" l="0" r="0" t="0"/>
-            <wp:docPr descr="" title="" id="1" name="Picture"/>
-            <a:graphic>
-              <a:graphicData uri="http://schemas.openxmlformats.org/drawingml/2006/picture">
-                <pic:pic>
-                  <pic:nvPicPr>
-                    <pic:cNvPr descr="C:\Users\jepanzik\Box\R%20Projects\SEACAR_Trend_Analyses\WQ_Discrete\output\Total_Suspended_Solids_TSS\WC_Discrete_TSS_All_Bottom_Report_files/figure-latex/BoxPlots_ManagedArea-32.png" id="0" name="Picture"/>
-                    <pic:cNvPicPr>
-                      <a:picLocks noChangeArrowheads="1" noChangeAspect="1"/>
-                    </pic:cNvPicPr>
-                  </pic:nvPicPr>
-                  <pic:blipFill>
-                    <a:blip r:embed="rId84"/>
-                    <a:stretch>
-                      <a:fillRect/>
-                    </a:stretch>
-                  </pic:blipFill>
-                  <pic:spPr bwMode="auto">
-                    <a:xfrm>
-                      <a:off x="0" y="0"/>
-                      <a:ext cx="5334000" cy="6400800"/>
-                    </a:xfrm>
-                    <a:prstGeom prst="rect">
-                      <a:avLst/>
-                    </a:prstGeom>
-                    <a:noFill/>
-                    <a:ln w="9525">
-                      <a:noFill/>
-                      <a:headEnd/>
-                      <a:tailEnd/>
-                    </a:ln>
-                  </pic:spPr>
-                </pic:pic>
-              </a:graphicData>
-            </a:graphic>
-          </wp:inline>
-        </w:drawing>
-      </w:r>
-      <w:r>
-        <w:t xml:space="preserve"> </w:t>
-      </w:r>
-      <w:r>
-        <w:drawing>
-          <wp:inline>
-            <wp:extent cx="5334000" cy="6400800"/>
-            <wp:effectExtent b="0" l="0" r="0" t="0"/>
-            <wp:docPr descr="" title="" id="1" name="Picture"/>
-            <a:graphic>
-              <a:graphicData uri="http://schemas.openxmlformats.org/drawingml/2006/picture">
-                <pic:pic>
-                  <pic:nvPicPr>
-                    <pic:cNvPr descr="C:\Users\jepanzik\Box\R%20Projects\SEACAR_Trend_Analyses\WQ_Discrete\output\Total_Suspended_Solids_TSS\WC_Discrete_TSS_All_Bottom_Report_files/figure-latex/BoxPlots_ManagedArea-33.png" id="0" name="Picture"/>
-                    <pic:cNvPicPr>
-                      <a:picLocks noChangeArrowheads="1" noChangeAspect="1"/>
-                    </pic:cNvPicPr>
-                  </pic:nvPicPr>
-                  <pic:blipFill>
-                    <a:blip r:embed="rId85"/>
-                    <a:stretch>
-                      <a:fillRect/>
-                    </a:stretch>
-                  </pic:blipFill>
-                  <pic:spPr bwMode="auto">
-                    <a:xfrm>
-                      <a:off x="0" y="0"/>
-                      <a:ext cx="5334000" cy="6400800"/>
-                    </a:xfrm>
-                    <a:prstGeom prst="rect">
-                      <a:avLst/>
-                    </a:prstGeom>
-                    <a:noFill/>
-                    <a:ln w="9525">
-                      <a:noFill/>
-                      <a:headEnd/>
-                      <a:tailEnd/>
-                    </a:ln>
-                  </pic:spPr>
-                </pic:pic>
-              </a:graphicData>
-            </a:graphic>
-          </wp:inline>
-        </w:drawing>
-      </w:r>
     </w:p>
-    <w:bookmarkEnd w:id="86"/>
-    <w:bookmarkStart w:id="109" w:name="appendix-v-excluded-managed-areas"/>
+    <w:bookmarkEnd w:id="50"/>
+    <w:bookmarkStart w:id="80" w:name="appendix-v-excluded-managed-areas"/>
     <w:p>
       <w:pPr>
         <w:pStyle w:val="Heading1"/>
@@ -45896,7 +44258,7 @@
                     </pic:cNvPicPr>
                   </pic:nvPicPr>
                   <pic:blipFill>
-                    <a:blip r:embed="rId87"/>
+                    <a:blip r:embed="rId51"/>
                     <a:stretch>
                       <a:fillRect/>
                     </a:stretch>
@@ -45941,7 +44303,7 @@
                     </pic:cNvPicPr>
                   </pic:nvPicPr>
                   <pic:blipFill>
-                    <a:blip r:embed="rId88"/>
+                    <a:blip r:embed="rId52"/>
                     <a:stretch>
                       <a:fillRect/>
                     </a:stretch>
@@ -45986,7 +44348,7 @@
                     </pic:cNvPicPr>
                   </pic:nvPicPr>
                   <pic:blipFill>
-                    <a:blip r:embed="rId89"/>
+                    <a:blip r:embed="rId53"/>
                     <a:stretch>
                       <a:fillRect/>
                     </a:stretch>
@@ -46031,7 +44393,7 @@
                     </pic:cNvPicPr>
                   </pic:nvPicPr>
                   <pic:blipFill>
-                    <a:blip r:embed="rId90"/>
+                    <a:blip r:embed="rId54"/>
                     <a:stretch>
                       <a:fillRect/>
                     </a:stretch>
@@ -46076,7 +44438,7 @@
                     </pic:cNvPicPr>
                   </pic:nvPicPr>
                   <pic:blipFill>
-                    <a:blip r:embed="rId91"/>
+                    <a:blip r:embed="rId55"/>
                     <a:stretch>
                       <a:fillRect/>
                     </a:stretch>
@@ -46121,7 +44483,7 @@
                     </pic:cNvPicPr>
                   </pic:nvPicPr>
                   <pic:blipFill>
-                    <a:blip r:embed="rId92"/>
+                    <a:blip r:embed="rId56"/>
                     <a:stretch>
                       <a:fillRect/>
                     </a:stretch>
@@ -46166,7 +44528,7 @@
                     </pic:cNvPicPr>
                   </pic:nvPicPr>
                   <pic:blipFill>
-                    <a:blip r:embed="rId93"/>
+                    <a:blip r:embed="rId57"/>
                     <a:stretch>
                       <a:fillRect/>
                     </a:stretch>
@@ -46211,7 +44573,7 @@
                     </pic:cNvPicPr>
                   </pic:nvPicPr>
                   <pic:blipFill>
-                    <a:blip r:embed="rId94"/>
+                    <a:blip r:embed="rId58"/>
                     <a:stretch>
                       <a:fillRect/>
                     </a:stretch>
@@ -46256,7 +44618,7 @@
                     </pic:cNvPicPr>
                   </pic:nvPicPr>
                   <pic:blipFill>
-                    <a:blip r:embed="rId95"/>
+                    <a:blip r:embed="rId59"/>
                     <a:stretch>
                       <a:fillRect/>
                     </a:stretch>
@@ -46301,7 +44663,7 @@
                     </pic:cNvPicPr>
                   </pic:nvPicPr>
                   <pic:blipFill>
-                    <a:blip r:embed="rId96"/>
+                    <a:blip r:embed="rId60"/>
                     <a:stretch>
                       <a:fillRect/>
                     </a:stretch>
@@ -46346,7 +44708,7 @@
                     </pic:cNvPicPr>
                   </pic:nvPicPr>
                   <pic:blipFill>
-                    <a:blip r:embed="rId97"/>
+                    <a:blip r:embed="rId61"/>
                     <a:stretch>
                       <a:fillRect/>
                     </a:stretch>
@@ -46391,7 +44753,7 @@
                     </pic:cNvPicPr>
                   </pic:nvPicPr>
                   <pic:blipFill>
-                    <a:blip r:embed="rId98"/>
+                    <a:blip r:embed="rId62"/>
                     <a:stretch>
                       <a:fillRect/>
                     </a:stretch>
@@ -46436,7 +44798,7 @@
                     </pic:cNvPicPr>
                   </pic:nvPicPr>
                   <pic:blipFill>
-                    <a:blip r:embed="rId99"/>
+                    <a:blip r:embed="rId63"/>
                     <a:stretch>
                       <a:fillRect/>
                     </a:stretch>
@@ -46481,7 +44843,7 @@
                     </pic:cNvPicPr>
                   </pic:nvPicPr>
                   <pic:blipFill>
-                    <a:blip r:embed="rId100"/>
+                    <a:blip r:embed="rId64"/>
                     <a:stretch>
                       <a:fillRect/>
                     </a:stretch>
@@ -46526,7 +44888,7 @@
                     </pic:cNvPicPr>
                   </pic:nvPicPr>
                   <pic:blipFill>
-                    <a:blip r:embed="rId101"/>
+                    <a:blip r:embed="rId65"/>
                     <a:stretch>
                       <a:fillRect/>
                     </a:stretch>
@@ -46571,7 +44933,7 @@
                     </pic:cNvPicPr>
                   </pic:nvPicPr>
                   <pic:blipFill>
-                    <a:blip r:embed="rId102"/>
+                    <a:blip r:embed="rId66"/>
                     <a:stretch>
                       <a:fillRect/>
                     </a:stretch>
@@ -46616,7 +44978,7 @@
                     </pic:cNvPicPr>
                   </pic:nvPicPr>
                   <pic:blipFill>
-                    <a:blip r:embed="rId103"/>
+                    <a:blip r:embed="rId67"/>
                     <a:stretch>
                       <a:fillRect/>
                     </a:stretch>
@@ -46661,7 +45023,7 @@
                     </pic:cNvPicPr>
                   </pic:nvPicPr>
                   <pic:blipFill>
-                    <a:blip r:embed="rId104"/>
+                    <a:blip r:embed="rId68"/>
                     <a:stretch>
                       <a:fillRect/>
                     </a:stretch>
@@ -46706,7 +45068,7 @@
                     </pic:cNvPicPr>
                   </pic:nvPicPr>
                   <pic:blipFill>
-                    <a:blip r:embed="rId105"/>
+                    <a:blip r:embed="rId69"/>
                     <a:stretch>
                       <a:fillRect/>
                     </a:stretch>
@@ -46751,7 +45113,7 @@
                     </pic:cNvPicPr>
                   </pic:nvPicPr>
                   <pic:blipFill>
-                    <a:blip r:embed="rId106"/>
+                    <a:blip r:embed="rId70"/>
                     <a:stretch>
                       <a:fillRect/>
                     </a:stretch>
@@ -46796,7 +45158,7 @@
                     </pic:cNvPicPr>
                   </pic:nvPicPr>
                   <pic:blipFill>
-                    <a:blip r:embed="rId107"/>
+                    <a:blip r:embed="rId71"/>
                     <a:stretch>
                       <a:fillRect/>
                     </a:stretch>
@@ -46841,7 +45203,7 @@
                     </pic:cNvPicPr>
                   </pic:nvPicPr>
                   <pic:blipFill>
-                    <a:blip r:embed="rId108"/>
+                    <a:blip r:embed="rId72"/>
                     <a:stretch>
                       <a:fillRect/>
                     </a:stretch>
@@ -46867,8 +45229,323 @@
           </wp:inline>
         </w:drawing>
       </w:r>
+      <w:r>
+        <w:t xml:space="preserve"> </w:t>
+      </w:r>
+      <w:r>
+        <w:drawing>
+          <wp:inline>
+            <wp:extent cx="5334000" cy="2667000"/>
+            <wp:effectExtent b="0" l="0" r="0" t="0"/>
+            <wp:docPr descr="" title="" id="1" name="Picture"/>
+            <a:graphic>
+              <a:graphicData uri="http://schemas.openxmlformats.org/drawingml/2006/picture">
+                <pic:pic>
+                  <pic:nvPicPr>
+                    <pic:cNvPr descr="C:\Users\jepanzik\Box\R%20Projects\SEACAR_Trend_Analyses\WQ_Discrete\output\Total_Suspended_Solids_TSS\WC_Discrete_TSS_All_Bottom_Report_files/figure-latex/Scatter_Excluded-23.png" id="0" name="Picture"/>
+                    <pic:cNvPicPr>
+                      <a:picLocks noChangeArrowheads="1" noChangeAspect="1"/>
+                    </pic:cNvPicPr>
+                  </pic:nvPicPr>
+                  <pic:blipFill>
+                    <a:blip r:embed="rId73"/>
+                    <a:stretch>
+                      <a:fillRect/>
+                    </a:stretch>
+                  </pic:blipFill>
+                  <pic:spPr bwMode="auto">
+                    <a:xfrm>
+                      <a:off x="0" y="0"/>
+                      <a:ext cx="5334000" cy="2667000"/>
+                    </a:xfrm>
+                    <a:prstGeom prst="rect">
+                      <a:avLst/>
+                    </a:prstGeom>
+                    <a:noFill/>
+                    <a:ln w="9525">
+                      <a:noFill/>
+                      <a:headEnd/>
+                      <a:tailEnd/>
+                    </a:ln>
+                  </pic:spPr>
+                </pic:pic>
+              </a:graphicData>
+            </a:graphic>
+          </wp:inline>
+        </w:drawing>
+      </w:r>
+      <w:r>
+        <w:t xml:space="preserve"> </w:t>
+      </w:r>
+      <w:r>
+        <w:drawing>
+          <wp:inline>
+            <wp:extent cx="5334000" cy="2667000"/>
+            <wp:effectExtent b="0" l="0" r="0" t="0"/>
+            <wp:docPr descr="" title="" id="1" name="Picture"/>
+            <a:graphic>
+              <a:graphicData uri="http://schemas.openxmlformats.org/drawingml/2006/picture">
+                <pic:pic>
+                  <pic:nvPicPr>
+                    <pic:cNvPr descr="C:\Users\jepanzik\Box\R%20Projects\SEACAR_Trend_Analyses\WQ_Discrete\output\Total_Suspended_Solids_TSS\WC_Discrete_TSS_All_Bottom_Report_files/figure-latex/Scatter_Excluded-24.png" id="0" name="Picture"/>
+                    <pic:cNvPicPr>
+                      <a:picLocks noChangeArrowheads="1" noChangeAspect="1"/>
+                    </pic:cNvPicPr>
+                  </pic:nvPicPr>
+                  <pic:blipFill>
+                    <a:blip r:embed="rId74"/>
+                    <a:stretch>
+                      <a:fillRect/>
+                    </a:stretch>
+                  </pic:blipFill>
+                  <pic:spPr bwMode="auto">
+                    <a:xfrm>
+                      <a:off x="0" y="0"/>
+                      <a:ext cx="5334000" cy="2667000"/>
+                    </a:xfrm>
+                    <a:prstGeom prst="rect">
+                      <a:avLst/>
+                    </a:prstGeom>
+                    <a:noFill/>
+                    <a:ln w="9525">
+                      <a:noFill/>
+                      <a:headEnd/>
+                      <a:tailEnd/>
+                    </a:ln>
+                  </pic:spPr>
+                </pic:pic>
+              </a:graphicData>
+            </a:graphic>
+          </wp:inline>
+        </w:drawing>
+      </w:r>
+      <w:r>
+        <w:t xml:space="preserve"> </w:t>
+      </w:r>
+      <w:r>
+        <w:drawing>
+          <wp:inline>
+            <wp:extent cx="5334000" cy="2667000"/>
+            <wp:effectExtent b="0" l="0" r="0" t="0"/>
+            <wp:docPr descr="" title="" id="1" name="Picture"/>
+            <a:graphic>
+              <a:graphicData uri="http://schemas.openxmlformats.org/drawingml/2006/picture">
+                <pic:pic>
+                  <pic:nvPicPr>
+                    <pic:cNvPr descr="C:\Users\jepanzik\Box\R%20Projects\SEACAR_Trend_Analyses\WQ_Discrete\output\Total_Suspended_Solids_TSS\WC_Discrete_TSS_All_Bottom_Report_files/figure-latex/Scatter_Excluded-25.png" id="0" name="Picture"/>
+                    <pic:cNvPicPr>
+                      <a:picLocks noChangeArrowheads="1" noChangeAspect="1"/>
+                    </pic:cNvPicPr>
+                  </pic:nvPicPr>
+                  <pic:blipFill>
+                    <a:blip r:embed="rId75"/>
+                    <a:stretch>
+                      <a:fillRect/>
+                    </a:stretch>
+                  </pic:blipFill>
+                  <pic:spPr bwMode="auto">
+                    <a:xfrm>
+                      <a:off x="0" y="0"/>
+                      <a:ext cx="5334000" cy="2667000"/>
+                    </a:xfrm>
+                    <a:prstGeom prst="rect">
+                      <a:avLst/>
+                    </a:prstGeom>
+                    <a:noFill/>
+                    <a:ln w="9525">
+                      <a:noFill/>
+                      <a:headEnd/>
+                      <a:tailEnd/>
+                    </a:ln>
+                  </pic:spPr>
+                </pic:pic>
+              </a:graphicData>
+            </a:graphic>
+          </wp:inline>
+        </w:drawing>
+      </w:r>
+      <w:r>
+        <w:t xml:space="preserve"> </w:t>
+      </w:r>
+      <w:r>
+        <w:drawing>
+          <wp:inline>
+            <wp:extent cx="5334000" cy="2667000"/>
+            <wp:effectExtent b="0" l="0" r="0" t="0"/>
+            <wp:docPr descr="" title="" id="1" name="Picture"/>
+            <a:graphic>
+              <a:graphicData uri="http://schemas.openxmlformats.org/drawingml/2006/picture">
+                <pic:pic>
+                  <pic:nvPicPr>
+                    <pic:cNvPr descr="C:\Users\jepanzik\Box\R%20Projects\SEACAR_Trend_Analyses\WQ_Discrete\output\Total_Suspended_Solids_TSS\WC_Discrete_TSS_All_Bottom_Report_files/figure-latex/Scatter_Excluded-26.png" id="0" name="Picture"/>
+                    <pic:cNvPicPr>
+                      <a:picLocks noChangeArrowheads="1" noChangeAspect="1"/>
+                    </pic:cNvPicPr>
+                  </pic:nvPicPr>
+                  <pic:blipFill>
+                    <a:blip r:embed="rId76"/>
+                    <a:stretch>
+                      <a:fillRect/>
+                    </a:stretch>
+                  </pic:blipFill>
+                  <pic:spPr bwMode="auto">
+                    <a:xfrm>
+                      <a:off x="0" y="0"/>
+                      <a:ext cx="5334000" cy="2667000"/>
+                    </a:xfrm>
+                    <a:prstGeom prst="rect">
+                      <a:avLst/>
+                    </a:prstGeom>
+                    <a:noFill/>
+                    <a:ln w="9525">
+                      <a:noFill/>
+                      <a:headEnd/>
+                      <a:tailEnd/>
+                    </a:ln>
+                  </pic:spPr>
+                </pic:pic>
+              </a:graphicData>
+            </a:graphic>
+          </wp:inline>
+        </w:drawing>
+      </w:r>
+      <w:r>
+        <w:t xml:space="preserve"> </w:t>
+      </w:r>
+      <w:r>
+        <w:drawing>
+          <wp:inline>
+            <wp:extent cx="5334000" cy="2667000"/>
+            <wp:effectExtent b="0" l="0" r="0" t="0"/>
+            <wp:docPr descr="" title="" id="1" name="Picture"/>
+            <a:graphic>
+              <a:graphicData uri="http://schemas.openxmlformats.org/drawingml/2006/picture">
+                <pic:pic>
+                  <pic:nvPicPr>
+                    <pic:cNvPr descr="C:\Users\jepanzik\Box\R%20Projects\SEACAR_Trend_Analyses\WQ_Discrete\output\Total_Suspended_Solids_TSS\WC_Discrete_TSS_All_Bottom_Report_files/figure-latex/Scatter_Excluded-27.png" id="0" name="Picture"/>
+                    <pic:cNvPicPr>
+                      <a:picLocks noChangeArrowheads="1" noChangeAspect="1"/>
+                    </pic:cNvPicPr>
+                  </pic:nvPicPr>
+                  <pic:blipFill>
+                    <a:blip r:embed="rId77"/>
+                    <a:stretch>
+                      <a:fillRect/>
+                    </a:stretch>
+                  </pic:blipFill>
+                  <pic:spPr bwMode="auto">
+                    <a:xfrm>
+                      <a:off x="0" y="0"/>
+                      <a:ext cx="5334000" cy="2667000"/>
+                    </a:xfrm>
+                    <a:prstGeom prst="rect">
+                      <a:avLst/>
+                    </a:prstGeom>
+                    <a:noFill/>
+                    <a:ln w="9525">
+                      <a:noFill/>
+                      <a:headEnd/>
+                      <a:tailEnd/>
+                    </a:ln>
+                  </pic:spPr>
+                </pic:pic>
+              </a:graphicData>
+            </a:graphic>
+          </wp:inline>
+        </w:drawing>
+      </w:r>
+      <w:r>
+        <w:t xml:space="preserve"> </w:t>
+      </w:r>
+      <w:r>
+        <w:drawing>
+          <wp:inline>
+            <wp:extent cx="5334000" cy="2667000"/>
+            <wp:effectExtent b="0" l="0" r="0" t="0"/>
+            <wp:docPr descr="" title="" id="1" name="Picture"/>
+            <a:graphic>
+              <a:graphicData uri="http://schemas.openxmlformats.org/drawingml/2006/picture">
+                <pic:pic>
+                  <pic:nvPicPr>
+                    <pic:cNvPr descr="C:\Users\jepanzik\Box\R%20Projects\SEACAR_Trend_Analyses\WQ_Discrete\output\Total_Suspended_Solids_TSS\WC_Discrete_TSS_All_Bottom_Report_files/figure-latex/Scatter_Excluded-28.png" id="0" name="Picture"/>
+                    <pic:cNvPicPr>
+                      <a:picLocks noChangeArrowheads="1" noChangeAspect="1"/>
+                    </pic:cNvPicPr>
+                  </pic:nvPicPr>
+                  <pic:blipFill>
+                    <a:blip r:embed="rId78"/>
+                    <a:stretch>
+                      <a:fillRect/>
+                    </a:stretch>
+                  </pic:blipFill>
+                  <pic:spPr bwMode="auto">
+                    <a:xfrm>
+                      <a:off x="0" y="0"/>
+                      <a:ext cx="5334000" cy="2667000"/>
+                    </a:xfrm>
+                    <a:prstGeom prst="rect">
+                      <a:avLst/>
+                    </a:prstGeom>
+                    <a:noFill/>
+                    <a:ln w="9525">
+                      <a:noFill/>
+                      <a:headEnd/>
+                      <a:tailEnd/>
+                    </a:ln>
+                  </pic:spPr>
+                </pic:pic>
+              </a:graphicData>
+            </a:graphic>
+          </wp:inline>
+        </w:drawing>
+      </w:r>
+      <w:r>
+        <w:t xml:space="preserve"> </w:t>
+      </w:r>
+      <w:r>
+        <w:drawing>
+          <wp:inline>
+            <wp:extent cx="5334000" cy="2667000"/>
+            <wp:effectExtent b="0" l="0" r="0" t="0"/>
+            <wp:docPr descr="" title="" id="1" name="Picture"/>
+            <a:graphic>
+              <a:graphicData uri="http://schemas.openxmlformats.org/drawingml/2006/picture">
+                <pic:pic>
+                  <pic:nvPicPr>
+                    <pic:cNvPr descr="C:\Users\jepanzik\Box\R%20Projects\SEACAR_Trend_Analyses\WQ_Discrete\output\Total_Suspended_Solids_TSS\WC_Discrete_TSS_All_Bottom_Report_files/figure-latex/Scatter_Excluded-29.png" id="0" name="Picture"/>
+                    <pic:cNvPicPr>
+                      <a:picLocks noChangeArrowheads="1" noChangeAspect="1"/>
+                    </pic:cNvPicPr>
+                  </pic:nvPicPr>
+                  <pic:blipFill>
+                    <a:blip r:embed="rId79"/>
+                    <a:stretch>
+                      <a:fillRect/>
+                    </a:stretch>
+                  </pic:blipFill>
+                  <pic:spPr bwMode="auto">
+                    <a:xfrm>
+                      <a:off x="0" y="0"/>
+                      <a:ext cx="5334000" cy="2667000"/>
+                    </a:xfrm>
+                    <a:prstGeom prst="rect">
+                      <a:avLst/>
+                    </a:prstGeom>
+                    <a:noFill/>
+                    <a:ln w="9525">
+                      <a:noFill/>
+                      <a:headEnd/>
+                      <a:tailEnd/>
+                    </a:ln>
+                  </pic:spPr>
+                </pic:pic>
+              </a:graphicData>
+            </a:graphic>
+          </wp:inline>
+        </w:drawing>
+      </w:r>
     </w:p>
-    <w:bookmarkEnd w:id="109"/>
+    <w:bookmarkEnd w:id="80"/>
     <w:sectPr/>
   </w:body>
 </w:document>

</xml_diff>